<commit_message>
Added 'ongoing' to activity-outcome-enum, and fixed error in the incident duplication example.
</commit_message>
<xml_diff>
--- a/extension-definition-specifications/incident-core/incident-core-extension.docx
+++ b/extension-definition-specifications/incident-core/incident-core-extension.docx
@@ -58,7 +58,13 @@
         </mc:AlternateContent>
       </w:r>
       <w:r>
-        <w:t>Incident Core Extension Version 1.0 for STIX™ Version 2.1</w:t>
+        <w:t>Incident Core Extension Version 1.</w:t>
+      </w:r>
+      <w:r>
+        <w:t>1</w:t>
+      </w:r>
+      <w:r>
+        <w:t xml:space="preserve"> for STIX™ Version 2.1</w:t>
       </w:r>
     </w:p>
     <w:p>
@@ -87,7 +93,28 @@
           <w:sz w:val="24"/>
           <w:szCs w:val="24"/>
         </w:rPr>
-        <w:t>23 May 2022</w:t>
+        <w:t>26</w:t>
+      </w:r>
+      <w:r>
+        <w:rPr>
+          <w:sz w:val="24"/>
+          <w:szCs w:val="24"/>
+        </w:rPr>
+        <w:t xml:space="preserve"> </w:t>
+      </w:r>
+      <w:r>
+        <w:rPr>
+          <w:sz w:val="24"/>
+          <w:szCs w:val="24"/>
+        </w:rPr>
+        <w:t>October</w:t>
+      </w:r>
+      <w:r>
+        <w:rPr>
+          <w:sz w:val="24"/>
+          <w:szCs w:val="24"/>
+        </w:rPr>
+        <w:t xml:space="preserve"> 2022</w:t>
       </w:r>
     </w:p>
     <w:p>
@@ -20000,6 +20027,65 @@
               <w:widowControl w:val="0"/>
               <w:shd w:val="clear" w:color="auto" w:fill="FFFFFF"/>
               <w:rPr>
+                <w:rFonts w:ascii="Consolas" w:eastAsia="Consolas" w:hAnsi="Consolas" w:cs="Consolas"/>
+                <w:color w:val="073763"/>
+                <w:sz w:val="20"/>
+                <w:szCs w:val="20"/>
+                <w:shd w:val="clear" w:color="auto" w:fill="CFE2F3"/>
+              </w:rPr>
+            </w:pPr>
+            <w:r>
+              <w:rPr>
+                <w:rFonts w:ascii="Consolas" w:eastAsia="Consolas" w:hAnsi="Consolas" w:cs="Consolas"/>
+                <w:color w:val="073763"/>
+                <w:sz w:val="20"/>
+                <w:szCs w:val="20"/>
+                <w:shd w:val="clear" w:color="auto" w:fill="CFE2F3"/>
+              </w:rPr>
+              <w:t>ongoing</w:t>
+            </w:r>
+          </w:p>
+        </w:tc>
+        <w:tc>
+          <w:tcPr>
+            <w:tcW w:w="6780" w:type="dxa"/>
+            <w:tcBorders>
+              <w:top w:val="single" w:sz="8" w:space="0" w:color="000000"/>
+              <w:left w:val="single" w:sz="8" w:space="0" w:color="000000"/>
+              <w:bottom w:val="single" w:sz="8" w:space="0" w:color="000000"/>
+              <w:right w:val="single" w:sz="8" w:space="0" w:color="000000"/>
+            </w:tcBorders>
+            <w:shd w:val="clear" w:color="auto" w:fill="auto"/>
+          </w:tcPr>
+          <w:p>
+            <w:pPr>
+              <w:pStyle w:val="LO-normal"/>
+              <w:widowControl w:val="0"/>
+            </w:pPr>
+            <w:r>
+              <w:t>The activity is still occurring.</w:t>
+            </w:r>
+          </w:p>
+        </w:tc>
+      </w:tr>
+      <w:tr>
+        <w:tc>
+          <w:tcPr>
+            <w:tcW w:w="2579" w:type="dxa"/>
+            <w:tcBorders>
+              <w:top w:val="single" w:sz="8" w:space="0" w:color="000000"/>
+              <w:left w:val="single" w:sz="8" w:space="0" w:color="000000"/>
+              <w:bottom w:val="single" w:sz="8" w:space="0" w:color="000000"/>
+              <w:right w:val="single" w:sz="8" w:space="0" w:color="000000"/>
+            </w:tcBorders>
+            <w:shd w:val="clear" w:color="auto" w:fill="auto"/>
+          </w:tcPr>
+          <w:p>
+            <w:pPr>
+              <w:pStyle w:val="LO-normal"/>
+              <w:widowControl w:val="0"/>
+              <w:shd w:val="clear" w:color="auto" w:fill="FFFFFF"/>
+              <w:rPr>
                 <w:rFonts w:ascii="Menlo" w:eastAsia="Menlo" w:hAnsi="Menlo" w:cs="Menlo"/>
                 <w:sz w:val="18"/>
                 <w:szCs w:val="18"/>
@@ -20034,15 +20120,7 @@
               <w:widowControl w:val="0"/>
             </w:pPr>
             <w:r>
-              <w:t xml:space="preserve">The </w:t>
-            </w:r>
-            <w:proofErr w:type="gramStart"/>
-            <w:r>
-              <w:t>activity  appears</w:t>
-            </w:r>
-            <w:proofErr w:type="gramEnd"/>
-            <w:r>
-              <w:t xml:space="preserve"> to have been successful.</w:t>
+              <w:t>The activity appears to have been successful.</w:t>
             </w:r>
           </w:p>
         </w:tc>
@@ -20497,6 +20575,7 @@
                 <w:szCs w:val="20"/>
                 <w:shd w:val="clear" w:color="auto" w:fill="CFE2F3"/>
               </w:rPr>
+              <w:lastRenderedPageBreak/>
               <w:t>suspected-loss</w:t>
             </w:r>
           </w:p>
@@ -20531,7 +20610,6 @@
       <w:bookmarkStart w:id="58" w:name="_ucp250n4suga"/>
       <w:bookmarkEnd w:id="58"/>
       <w:r>
-        <w:lastRenderedPageBreak/>
         <w:t>4.3 Incident Determination Enumeration</w:t>
       </w:r>
     </w:p>
@@ -21349,7 +21427,11 @@
               <w:widowControl w:val="0"/>
             </w:pPr>
             <w:r>
-              <w:t>Some data in the system has been modified, but the remaining data is of an acceptable level of integrity for operations to continue.</w:t>
+              <w:t xml:space="preserve">Some data in the system has been modified, but the remaining data is of an acceptable level of integrity for </w:t>
+            </w:r>
+            <w:r>
+              <w:lastRenderedPageBreak/>
+              <w:t>operations to continue.</w:t>
             </w:r>
           </w:p>
         </w:tc>
@@ -21386,6 +21468,7 @@
                 <w:szCs w:val="20"/>
                 <w:shd w:val="clear" w:color="auto" w:fill="CFE2F3"/>
               </w:rPr>
+              <w:lastRenderedPageBreak/>
               <w:t>full-destruction</w:t>
             </w:r>
           </w:p>
@@ -21444,7 +21527,6 @@
                 <w:szCs w:val="20"/>
                 <w:shd w:val="clear" w:color="auto" w:fill="CFE2F3"/>
               </w:rPr>
-              <w:lastRenderedPageBreak/>
               <w:t>full-modification</w:t>
             </w:r>
           </w:p>
@@ -22230,6 +22312,7 @@
                 <w:szCs w:val="20"/>
                 <w:shd w:val="clear" w:color="auto" w:fill="CFE2F3"/>
               </w:rPr>
+              <w:lastRenderedPageBreak/>
               <w:t>not-recoverable</w:t>
             </w:r>
           </w:p>
@@ -22948,6 +23031,7 @@
             </w:r>
             <w:proofErr w:type="spellStart"/>
             <w:r>
+              <w:lastRenderedPageBreak/>
               <w:t>timezone</w:t>
             </w:r>
             <w:proofErr w:type="spellEnd"/>
@@ -22970,7 +23054,6 @@
       <w:bookmarkStart w:id="67" w:name="_uap3tg6ww33x"/>
       <w:bookmarkEnd w:id="67"/>
       <w:r>
-        <w:lastRenderedPageBreak/>
         <w:t>4.8 Traceability Enumeration</w:t>
       </w:r>
     </w:p>
@@ -33850,8 +33933,6 @@
             <w:r>
               <w:t>23</w:t>
             </w:r>
-            <w:bookmarkStart w:id="80" w:name="_GoBack"/>
-            <w:bookmarkEnd w:id="80"/>
           </w:p>
         </w:tc>
         <w:tc>
@@ -33894,6 +33975,94 @@
             <w:r>
               <w:t>Initial Version</w:t>
             </w:r>
+          </w:p>
+        </w:tc>
+      </w:tr>
+      <w:tr>
+        <w:tc>
+          <w:tcPr>
+            <w:tcW w:w="1605" w:type="dxa"/>
+            <w:tcBorders>
+              <w:top w:val="single" w:sz="6" w:space="0" w:color="000000"/>
+              <w:left w:val="single" w:sz="8" w:space="0" w:color="000000"/>
+              <w:bottom w:val="single" w:sz="6" w:space="0" w:color="000000"/>
+              <w:right w:val="single" w:sz="8" w:space="0" w:color="000000"/>
+            </w:tcBorders>
+            <w:shd w:val="clear" w:color="auto" w:fill="auto"/>
+          </w:tcPr>
+          <w:p>
+            <w:pPr>
+              <w:pStyle w:val="LO-normal"/>
+              <w:widowControl w:val="0"/>
+            </w:pPr>
+            <w:r>
+              <w:t>02</w:t>
+            </w:r>
+          </w:p>
+        </w:tc>
+        <w:tc>
+          <w:tcPr>
+            <w:tcW w:w="1484" w:type="dxa"/>
+            <w:tcBorders>
+              <w:top w:val="single" w:sz="6" w:space="0" w:color="000000"/>
+              <w:left w:val="single" w:sz="6" w:space="0" w:color="000000"/>
+              <w:bottom w:val="single" w:sz="6" w:space="0" w:color="000000"/>
+              <w:right w:val="single" w:sz="8" w:space="0" w:color="000000"/>
+            </w:tcBorders>
+            <w:shd w:val="clear" w:color="auto" w:fill="auto"/>
+          </w:tcPr>
+          <w:p>
+            <w:pPr>
+              <w:pStyle w:val="LO-normal"/>
+              <w:widowControl w:val="0"/>
+            </w:pPr>
+            <w:r>
+              <w:t>2022-10-26</w:t>
+            </w:r>
+          </w:p>
+        </w:tc>
+        <w:tc>
+          <w:tcPr>
+            <w:tcW w:w="2401" w:type="dxa"/>
+            <w:tcBorders>
+              <w:top w:val="single" w:sz="6" w:space="0" w:color="000000"/>
+              <w:left w:val="single" w:sz="6" w:space="0" w:color="000000"/>
+              <w:bottom w:val="single" w:sz="6" w:space="0" w:color="000000"/>
+              <w:right w:val="single" w:sz="8" w:space="0" w:color="000000"/>
+            </w:tcBorders>
+            <w:shd w:val="clear" w:color="auto" w:fill="auto"/>
+          </w:tcPr>
+          <w:p>
+            <w:pPr>
+              <w:pStyle w:val="LO-normal"/>
+              <w:widowControl w:val="0"/>
+            </w:pPr>
+            <w:r>
+              <w:t>Jeffrey Mates</w:t>
+            </w:r>
+          </w:p>
+        </w:tc>
+        <w:tc>
+          <w:tcPr>
+            <w:tcW w:w="3629" w:type="dxa"/>
+            <w:tcBorders>
+              <w:top w:val="single" w:sz="6" w:space="0" w:color="000000"/>
+              <w:left w:val="single" w:sz="6" w:space="0" w:color="000000"/>
+              <w:bottom w:val="single" w:sz="6" w:space="0" w:color="000000"/>
+              <w:right w:val="single" w:sz="8" w:space="0" w:color="000000"/>
+            </w:tcBorders>
+            <w:shd w:val="clear" w:color="auto" w:fill="auto"/>
+          </w:tcPr>
+          <w:p>
+            <w:pPr>
+              <w:pStyle w:val="LO-normal"/>
+              <w:widowControl w:val="0"/>
+            </w:pPr>
+            <w:r>
+              <w:t>Added “ongoing” to activity-outcome-enum.</w:t>
+            </w:r>
+            <w:bookmarkStart w:id="80" w:name="_GoBack"/>
+            <w:bookmarkEnd w:id="80"/>
           </w:p>
         </w:tc>
       </w:tr>
@@ -35176,9 +35345,6 @@
     <w:pPr>
       <w:suppressLineNumbers/>
     </w:pPr>
-    <w:rPr>
-      <w:lang/>
-    </w:rPr>
   </w:style>
   <w:style w:type="paragraph" w:customStyle="1" w:styleId="LO-normal">
     <w:name w:val="LO-normal"/>

</xml_diff>

<commit_message>
Fixed JSON schema error where kill_chain_phases were not listed under attacker activity per the word document.  Removed erronious text from word document.  Updated an example to include kill chain phases as part of attacker activities.
</commit_message>
<xml_diff>
--- a/extension-definition-specifications/incident-core/incident-core-extension.docx
+++ b/extension-definition-specifications/incident-core/incident-core-extension.docx
@@ -93,8 +93,17 @@
           <w:sz w:val="24"/>
           <w:szCs w:val="24"/>
         </w:rPr>
-        <w:t>26</w:t>
+        <w:t>2</w:t>
       </w:r>
+      <w:r>
+        <w:rPr>
+          <w:sz w:val="24"/>
+          <w:szCs w:val="24"/>
+        </w:rPr>
+        <w:t>7</w:t>
+      </w:r>
+      <w:bookmarkStart w:id="2" w:name="_GoBack"/>
+      <w:bookmarkEnd w:id="2"/>
       <w:r>
         <w:rPr>
           <w:sz w:val="24"/>
@@ -121,8 +130,8 @@
       <w:pPr>
         <w:pStyle w:val="Subtitle"/>
       </w:pPr>
-      <w:bookmarkStart w:id="2" w:name="_3znysh7"/>
-      <w:bookmarkEnd w:id="2"/>
+      <w:bookmarkStart w:id="3" w:name="_3znysh7"/>
+      <w:bookmarkEnd w:id="3"/>
       <w:r>
         <w:t>Incident Mini Group</w:t>
       </w:r>
@@ -131,8 +140,8 @@
       <w:pPr>
         <w:pStyle w:val="Subtitle"/>
       </w:pPr>
-      <w:bookmarkStart w:id="3" w:name="_2et92p0"/>
-      <w:bookmarkEnd w:id="3"/>
+      <w:bookmarkStart w:id="4" w:name="_2et92p0"/>
+      <w:bookmarkEnd w:id="4"/>
       <w:r>
         <w:t xml:space="preserve"> </w:t>
       </w:r>
@@ -141,8 +150,8 @@
       <w:pPr>
         <w:pStyle w:val="Subtitle"/>
       </w:pPr>
-      <w:bookmarkStart w:id="4" w:name="_tyjcwt"/>
-      <w:bookmarkEnd w:id="4"/>
+      <w:bookmarkStart w:id="5" w:name="_tyjcwt"/>
+      <w:bookmarkEnd w:id="5"/>
       <w:r>
         <w:t>​Editors:</w:t>
       </w:r>
@@ -155,15 +164,15 @@
       <w:r>
         <w:t>IMG – Incident Mini Group</w:t>
       </w:r>
-      <w:bookmarkStart w:id="5" w:name="3dy6vkm"/>
+      <w:bookmarkStart w:id="6" w:name="3dy6vkm"/>
     </w:p>
     <w:p>
       <w:pPr>
         <w:pStyle w:val="Subtitle"/>
       </w:pPr>
-      <w:bookmarkStart w:id="6" w:name="_1t3h5sf"/>
-      <w:bookmarkEnd w:id="5"/>
+      <w:bookmarkStart w:id="7" w:name="_1t3h5sf"/>
       <w:bookmarkEnd w:id="6"/>
+      <w:bookmarkEnd w:id="7"/>
       <w:r>
         <w:t>Additional artifacts:</w:t>
       </w:r>
@@ -189,15 +198,15 @@
       <w:r>
         <w:t>STIX™ Version 2.1 - OS</w:t>
       </w:r>
-      <w:bookmarkStart w:id="7" w:name="4d34og8"/>
+      <w:bookmarkStart w:id="8" w:name="4d34og8"/>
     </w:p>
     <w:p>
       <w:pPr>
         <w:pStyle w:val="Subtitle"/>
       </w:pPr>
-      <w:bookmarkStart w:id="8" w:name="_2s8eyo1"/>
-      <w:bookmarkEnd w:id="7"/>
+      <w:bookmarkStart w:id="9" w:name="_2s8eyo1"/>
       <w:bookmarkEnd w:id="8"/>
+      <w:bookmarkEnd w:id="9"/>
       <w:r>
         <w:t>Related work:</w:t>
       </w:r>
@@ -231,8 +240,8 @@
       <w:pPr>
         <w:pStyle w:val="Subtitle"/>
       </w:pPr>
-      <w:bookmarkStart w:id="9" w:name="_17dp8vu"/>
-      <w:bookmarkEnd w:id="9"/>
+      <w:bookmarkStart w:id="10" w:name="_17dp8vu"/>
+      <w:bookmarkEnd w:id="10"/>
       <w:r>
         <w:t>Abstract:</w:t>
       </w:r>
@@ -242,8 +251,8 @@
         <w:pStyle w:val="LO-normal"/>
         <w:ind w:left="720"/>
       </w:pPr>
-      <w:bookmarkStart w:id="10" w:name="_3rdcrjn"/>
-      <w:bookmarkEnd w:id="10"/>
+      <w:bookmarkStart w:id="11" w:name="_3rdcrjn"/>
+      <w:bookmarkEnd w:id="11"/>
       <w:r>
         <w:t>The current STIX 2.1 Incident object exists as a stub in the hopes that future work would allow STIX Incidents to be more fully fleshed out using extensions, and that in time a set of core features could be defined to be migrated into a future version of the Incident object or the community could arrive at the consensus to continue to use these extensions.</w:t>
       </w:r>
@@ -306,8 +315,8 @@
       <w:pPr>
         <w:pStyle w:val="Heading1"/>
       </w:pPr>
-      <w:bookmarkStart w:id="11" w:name="_26in1rg"/>
-      <w:bookmarkEnd w:id="11"/>
+      <w:bookmarkStart w:id="12" w:name="_26in1rg"/>
+      <w:bookmarkEnd w:id="12"/>
       <w:r>
         <w:lastRenderedPageBreak/>
         <w:t>​2. Incident Core Extension</w:t>
@@ -2250,8 +2259,8 @@
                 <w:szCs w:val="20"/>
               </w:rPr>
             </w:pPr>
-            <w:bookmarkStart w:id="12" w:name="_lnxbz9"/>
-            <w:bookmarkEnd w:id="12"/>
+            <w:bookmarkStart w:id="13" w:name="_lnxbz9"/>
+            <w:bookmarkEnd w:id="13"/>
             <w:r>
               <w:rPr>
                 <w:rFonts w:ascii="Arial" w:eastAsia="Arial" w:hAnsi="Arial"/>
@@ -2271,21 +2280,21 @@
                 <w:szCs w:val="20"/>
               </w:rPr>
             </w:pPr>
-            <w:bookmarkStart w:id="13" w:name="_mlscybr41pkd"/>
-            <w:bookmarkEnd w:id="13"/>
-          </w:p>
-          <w:p>
-            <w:pPr>
-              <w:pStyle w:val="LO-normal"/>
-              <w:widowControl w:val="0"/>
-              <w:rPr>
-                <w:rFonts w:ascii="Arial" w:eastAsia="Arial" w:hAnsi="Arial"/>
-                <w:sz w:val="20"/>
-                <w:szCs w:val="20"/>
-              </w:rPr>
-            </w:pPr>
-            <w:bookmarkStart w:id="14" w:name="_vgsjibpty6h9"/>
+            <w:bookmarkStart w:id="14" w:name="_mlscybr41pkd"/>
             <w:bookmarkEnd w:id="14"/>
+          </w:p>
+          <w:p>
+            <w:pPr>
+              <w:pStyle w:val="LO-normal"/>
+              <w:widowControl w:val="0"/>
+              <w:rPr>
+                <w:rFonts w:ascii="Arial" w:eastAsia="Arial" w:hAnsi="Arial"/>
+                <w:sz w:val="20"/>
+                <w:szCs w:val="20"/>
+              </w:rPr>
+            </w:pPr>
+            <w:bookmarkStart w:id="15" w:name="_vgsjibpty6h9"/>
+            <w:bookmarkEnd w:id="15"/>
             <w:r>
               <w:rPr>
                 <w:rFonts w:ascii="Arial" w:eastAsia="Arial" w:hAnsi="Arial"/>
@@ -2438,8 +2447,8 @@
                 <w:szCs w:val="20"/>
               </w:rPr>
             </w:pPr>
-            <w:bookmarkStart w:id="15" w:name="_lnxbz91"/>
-            <w:bookmarkEnd w:id="15"/>
+            <w:bookmarkStart w:id="16" w:name="_lnxbz91"/>
+            <w:bookmarkEnd w:id="16"/>
             <w:r>
               <w:rPr>
                 <w:rFonts w:ascii="Arial" w:eastAsia="Arial" w:hAnsi="Arial"/>
@@ -2581,8 +2590,8 @@
                 <w:shd w:val="clear" w:color="auto" w:fill="F9F2F4"/>
               </w:rPr>
             </w:pPr>
-            <w:bookmarkStart w:id="16" w:name="_35nkun2"/>
-            <w:bookmarkEnd w:id="16"/>
+            <w:bookmarkStart w:id="17" w:name="_35nkun2"/>
+            <w:bookmarkEnd w:id="17"/>
             <w:r>
               <w:rPr>
                 <w:rFonts w:ascii="Consolas" w:eastAsia="Consolas" w:hAnsi="Consolas" w:cs="Consolas"/>
@@ -2739,8 +2748,8 @@
                 <w:shd w:val="clear" w:color="auto" w:fill="F9F2F4"/>
               </w:rPr>
             </w:pPr>
-            <w:bookmarkStart w:id="17" w:name="_35nkun21"/>
-            <w:bookmarkEnd w:id="17"/>
+            <w:bookmarkStart w:id="18" w:name="_35nkun21"/>
+            <w:bookmarkEnd w:id="18"/>
             <w:r>
               <w:rPr>
                 <w:rFonts w:ascii="Consolas" w:eastAsia="Consolas" w:hAnsi="Consolas" w:cs="Consolas"/>
@@ -2896,8 +2905,8 @@
                 <w:shd w:val="clear" w:color="auto" w:fill="F9F2F4"/>
               </w:rPr>
             </w:pPr>
-            <w:bookmarkStart w:id="18" w:name="_35nkun22"/>
-            <w:bookmarkEnd w:id="18"/>
+            <w:bookmarkStart w:id="19" w:name="_35nkun22"/>
+            <w:bookmarkEnd w:id="19"/>
             <w:r>
               <w:rPr>
                 <w:rFonts w:ascii="Consolas" w:eastAsia="Consolas" w:hAnsi="Consolas" w:cs="Consolas"/>
@@ -3468,15 +3477,15 @@
       </w:tr>
     </w:tbl>
     <w:p>
-      <w:bookmarkStart w:id="19" w:name="_scvanprgt80l"/>
-      <w:bookmarkEnd w:id="19"/>
+      <w:bookmarkStart w:id="20" w:name="_scvanprgt80l"/>
+      <w:bookmarkEnd w:id="20"/>
     </w:p>
     <w:p>
       <w:pPr>
         <w:pStyle w:val="Heading4"/>
       </w:pPr>
-      <w:bookmarkStart w:id="20" w:name="_2jxsxqh"/>
-      <w:bookmarkEnd w:id="20"/>
+      <w:bookmarkStart w:id="21" w:name="_2jxsxqh"/>
+      <w:bookmarkEnd w:id="21"/>
       <w:r>
         <w:br w:type="page"/>
       </w:r>
@@ -3485,8 +3494,8 @@
       <w:pPr>
         <w:pStyle w:val="Heading2"/>
       </w:pPr>
-      <w:bookmarkStart w:id="21" w:name="_s14ib8gmtd8t"/>
-      <w:bookmarkEnd w:id="21"/>
+      <w:bookmarkStart w:id="22" w:name="_s14ib8gmtd8t"/>
+      <w:bookmarkEnd w:id="22"/>
       <w:r>
         <w:lastRenderedPageBreak/>
         <w:t>2.1 Attacker Activity Object Type</w:t>
@@ -4348,54 +4357,6 @@
               <w:t>be used.</w:t>
             </w:r>
           </w:p>
-          <w:p>
-            <w:pPr>
-              <w:pStyle w:val="LO-normal"/>
-              <w:widowControl w:val="0"/>
-              <w:rPr>
-                <w:rFonts w:ascii="Arial" w:eastAsia="Arial" w:hAnsi="Arial"/>
-                <w:sz w:val="20"/>
-                <w:szCs w:val="20"/>
-              </w:rPr>
-            </w:pPr>
-          </w:p>
-          <w:p>
-            <w:pPr>
-              <w:pStyle w:val="LO-normal"/>
-              <w:widowControl w:val="0"/>
-              <w:rPr>
-                <w:rFonts w:ascii="Arial" w:eastAsia="Arial" w:hAnsi="Arial"/>
-                <w:sz w:val="20"/>
-                <w:szCs w:val="20"/>
-              </w:rPr>
-            </w:pPr>
-            <w:r>
-              <w:rPr>
-                <w:rFonts w:ascii="Arial" w:eastAsia="Arial" w:hAnsi="Arial"/>
-                <w:sz w:val="20"/>
-                <w:szCs w:val="20"/>
-              </w:rPr>
-              <w:t xml:space="preserve">If this is present the </w:t>
-            </w:r>
-            <w:proofErr w:type="spellStart"/>
-            <w:r>
-              <w:rPr>
-                <w:rFonts w:ascii="Arial" w:eastAsia="Arial" w:hAnsi="Arial"/>
-                <w:sz w:val="20"/>
-                <w:szCs w:val="20"/>
-              </w:rPr>
-              <w:t>activity_type</w:t>
-            </w:r>
-            <w:proofErr w:type="spellEnd"/>
-            <w:r>
-              <w:rPr>
-                <w:rFonts w:ascii="Arial" w:eastAsia="Arial" w:hAnsi="Arial"/>
-                <w:sz w:val="20"/>
-                <w:szCs w:val="20"/>
-              </w:rPr>
-              <w:t xml:space="preserve"> field is not required.</w:t>
-            </w:r>
-          </w:p>
         </w:tc>
       </w:tr>
       <w:tr>
@@ -4774,16 +4735,7 @@
                 <w:sz w:val="20"/>
                 <w:szCs w:val="20"/>
               </w:rPr>
-              <w:t xml:space="preserve">If no value is provided the timestamp should be considered to be accurate up to the </w:t>
-            </w:r>
-            <w:r>
-              <w:rPr>
-                <w:rFonts w:ascii="Arial" w:eastAsia="Arial" w:hAnsi="Arial"/>
-                <w:sz w:val="20"/>
-                <w:szCs w:val="20"/>
-              </w:rPr>
-              <w:lastRenderedPageBreak/>
-              <w:t>number of decimals it includes.</w:t>
+              <w:t>If no value is provided the timestamp should be considered to be accurate up to the number of decimals it includes.</w:t>
             </w:r>
           </w:p>
         </w:tc>
@@ -4819,92 +4771,100 @@
                 <w:sz w:val="20"/>
                 <w:szCs w:val="20"/>
               </w:rPr>
+              <w:t>end_time</w:t>
+            </w:r>
+            <w:proofErr w:type="spellEnd"/>
+            <w:r>
+              <w:rPr>
+                <w:rFonts w:ascii="Menlo" w:eastAsia="Menlo" w:hAnsi="Menlo" w:cs="Menlo"/>
+                <w:b/>
+                <w:sz w:val="20"/>
+                <w:szCs w:val="20"/>
+              </w:rPr>
+              <w:t xml:space="preserve"> </w:t>
+            </w:r>
+            <w:r>
+              <w:rPr>
+                <w:rFonts w:ascii="Menlo" w:eastAsia="Menlo" w:hAnsi="Menlo" w:cs="Menlo"/>
+                <w:sz w:val="20"/>
+                <w:szCs w:val="20"/>
+              </w:rPr>
+              <w:t>(optional)</w:t>
+            </w:r>
+          </w:p>
+        </w:tc>
+        <w:tc>
+          <w:tcPr>
+            <w:tcW w:w="2040" w:type="dxa"/>
+            <w:tcBorders>
+              <w:top w:val="single" w:sz="8" w:space="0" w:color="000000"/>
+              <w:left w:val="single" w:sz="8" w:space="0" w:color="000000"/>
+              <w:bottom w:val="single" w:sz="8" w:space="0" w:color="000000"/>
+              <w:right w:val="single" w:sz="8" w:space="0" w:color="000000"/>
+            </w:tcBorders>
+            <w:shd w:val="clear" w:color="auto" w:fill="auto"/>
+          </w:tcPr>
+          <w:p>
+            <w:pPr>
+              <w:pStyle w:val="LO-normal"/>
+              <w:widowControl w:val="0"/>
+              <w:rPr>
+                <w:rFonts w:ascii="Consolas" w:eastAsia="Consolas" w:hAnsi="Consolas" w:cs="Consolas"/>
+                <w:color w:val="C7254E"/>
+                <w:sz w:val="20"/>
+                <w:szCs w:val="20"/>
+                <w:shd w:val="clear" w:color="auto" w:fill="F9F2F4"/>
+              </w:rPr>
+            </w:pPr>
+            <w:r>
+              <w:rPr>
+                <w:rFonts w:ascii="Consolas" w:eastAsia="Consolas" w:hAnsi="Consolas" w:cs="Consolas"/>
+                <w:color w:val="C7254E"/>
+                <w:sz w:val="20"/>
+                <w:szCs w:val="20"/>
+                <w:shd w:val="clear" w:color="auto" w:fill="F9F2F4"/>
+              </w:rPr>
+              <w:t>timestamp</w:t>
+            </w:r>
+          </w:p>
+        </w:tc>
+        <w:tc>
+          <w:tcPr>
+            <w:tcW w:w="4200" w:type="dxa"/>
+            <w:tcBorders>
+              <w:top w:val="single" w:sz="8" w:space="0" w:color="000000"/>
+              <w:left w:val="single" w:sz="8" w:space="0" w:color="000000"/>
+              <w:bottom w:val="single" w:sz="8" w:space="0" w:color="000000"/>
+              <w:right w:val="single" w:sz="8" w:space="0" w:color="000000"/>
+            </w:tcBorders>
+            <w:shd w:val="clear" w:color="auto" w:fill="auto"/>
+          </w:tcPr>
+          <w:p>
+            <w:pPr>
+              <w:pStyle w:val="LO-normal"/>
+              <w:widowControl w:val="0"/>
+              <w:rPr>
+                <w:rFonts w:ascii="Arial" w:eastAsia="Arial" w:hAnsi="Arial"/>
+                <w:sz w:val="20"/>
+                <w:szCs w:val="20"/>
+              </w:rPr>
+            </w:pPr>
+            <w:r>
+              <w:rPr>
+                <w:rFonts w:ascii="Arial" w:eastAsia="Arial" w:hAnsi="Arial"/>
+                <w:sz w:val="20"/>
+                <w:szCs w:val="20"/>
+              </w:rPr>
+              <w:t xml:space="preserve">The date and time the activity was last </w:t>
+            </w:r>
+            <w:r>
+              <w:rPr>
+                <w:rFonts w:ascii="Arial" w:eastAsia="Arial" w:hAnsi="Arial"/>
+                <w:sz w:val="20"/>
+                <w:szCs w:val="20"/>
+              </w:rPr>
               <w:lastRenderedPageBreak/>
-              <w:t>end_time</w:t>
-            </w:r>
-            <w:proofErr w:type="spellEnd"/>
-            <w:r>
-              <w:rPr>
-                <w:rFonts w:ascii="Menlo" w:eastAsia="Menlo" w:hAnsi="Menlo" w:cs="Menlo"/>
-                <w:b/>
-                <w:sz w:val="20"/>
-                <w:szCs w:val="20"/>
-              </w:rPr>
-              <w:t xml:space="preserve"> </w:t>
-            </w:r>
-            <w:r>
-              <w:rPr>
-                <w:rFonts w:ascii="Menlo" w:eastAsia="Menlo" w:hAnsi="Menlo" w:cs="Menlo"/>
-                <w:sz w:val="20"/>
-                <w:szCs w:val="20"/>
-              </w:rPr>
-              <w:t>(optional)</w:t>
-            </w:r>
-          </w:p>
-        </w:tc>
-        <w:tc>
-          <w:tcPr>
-            <w:tcW w:w="2040" w:type="dxa"/>
-            <w:tcBorders>
-              <w:top w:val="single" w:sz="8" w:space="0" w:color="000000"/>
-              <w:left w:val="single" w:sz="8" w:space="0" w:color="000000"/>
-              <w:bottom w:val="single" w:sz="8" w:space="0" w:color="000000"/>
-              <w:right w:val="single" w:sz="8" w:space="0" w:color="000000"/>
-            </w:tcBorders>
-            <w:shd w:val="clear" w:color="auto" w:fill="auto"/>
-          </w:tcPr>
-          <w:p>
-            <w:pPr>
-              <w:pStyle w:val="LO-normal"/>
-              <w:widowControl w:val="0"/>
-              <w:rPr>
-                <w:rFonts w:ascii="Consolas" w:eastAsia="Consolas" w:hAnsi="Consolas" w:cs="Consolas"/>
-                <w:color w:val="C7254E"/>
-                <w:sz w:val="20"/>
-                <w:szCs w:val="20"/>
-                <w:shd w:val="clear" w:color="auto" w:fill="F9F2F4"/>
-              </w:rPr>
-            </w:pPr>
-            <w:r>
-              <w:rPr>
-                <w:rFonts w:ascii="Consolas" w:eastAsia="Consolas" w:hAnsi="Consolas" w:cs="Consolas"/>
-                <w:color w:val="C7254E"/>
-                <w:sz w:val="20"/>
-                <w:szCs w:val="20"/>
-                <w:shd w:val="clear" w:color="auto" w:fill="F9F2F4"/>
-              </w:rPr>
-              <w:t>timestamp</w:t>
-            </w:r>
-          </w:p>
-        </w:tc>
-        <w:tc>
-          <w:tcPr>
-            <w:tcW w:w="4200" w:type="dxa"/>
-            <w:tcBorders>
-              <w:top w:val="single" w:sz="8" w:space="0" w:color="000000"/>
-              <w:left w:val="single" w:sz="8" w:space="0" w:color="000000"/>
-              <w:bottom w:val="single" w:sz="8" w:space="0" w:color="000000"/>
-              <w:right w:val="single" w:sz="8" w:space="0" w:color="000000"/>
-            </w:tcBorders>
-            <w:shd w:val="clear" w:color="auto" w:fill="auto"/>
-          </w:tcPr>
-          <w:p>
-            <w:pPr>
-              <w:pStyle w:val="LO-normal"/>
-              <w:widowControl w:val="0"/>
-              <w:rPr>
-                <w:rFonts w:ascii="Arial" w:eastAsia="Arial" w:hAnsi="Arial"/>
-                <w:sz w:val="20"/>
-                <w:szCs w:val="20"/>
-              </w:rPr>
-            </w:pPr>
-            <w:r>
-              <w:rPr>
-                <w:rFonts w:ascii="Arial" w:eastAsia="Arial" w:hAnsi="Arial"/>
-                <w:sz w:val="20"/>
-                <w:szCs w:val="20"/>
-              </w:rPr>
-              <w:t>The date and time the activity was last recorded.  If this is not present it is assumed to be unknown.</w:t>
+              <w:t>recorded.  If this is not present it is assumed to be unknown.</w:t>
             </w:r>
           </w:p>
         </w:tc>
@@ -4939,6 +4899,7 @@
                 <w:sz w:val="20"/>
                 <w:szCs w:val="20"/>
               </w:rPr>
+              <w:lastRenderedPageBreak/>
               <w:t>end_time_fidelity</w:t>
             </w:r>
             <w:proofErr w:type="spellEnd"/>
@@ -5709,8 +5670,8 @@
       <w:pPr>
         <w:pStyle w:val="Heading2"/>
       </w:pPr>
-      <w:bookmarkStart w:id="22" w:name="_j4qv1fv5cbis"/>
-      <w:bookmarkEnd w:id="22"/>
+      <w:bookmarkStart w:id="23" w:name="_j4qv1fv5cbis"/>
+      <w:bookmarkEnd w:id="23"/>
       <w:r>
         <w:br w:type="page"/>
       </w:r>
@@ -5719,8 +5680,8 @@
       <w:pPr>
         <w:pStyle w:val="Heading2"/>
       </w:pPr>
-      <w:bookmarkStart w:id="23" w:name="_vgdip4goozdo"/>
-      <w:bookmarkEnd w:id="23"/>
+      <w:bookmarkStart w:id="24" w:name="_vgdip4goozdo"/>
+      <w:bookmarkEnd w:id="24"/>
       <w:r>
         <w:lastRenderedPageBreak/>
         <w:t>2.2 Confidentiality Impact Object Type</w:t>
@@ -6935,15 +6896,15 @@
       </w:tr>
     </w:tbl>
     <w:p>
-      <w:bookmarkStart w:id="24" w:name="_44sinio"/>
-      <w:bookmarkEnd w:id="24"/>
+      <w:bookmarkStart w:id="25" w:name="_44sinio"/>
+      <w:bookmarkEnd w:id="25"/>
     </w:p>
     <w:p>
       <w:pPr>
         <w:pStyle w:val="Heading2"/>
       </w:pPr>
-      <w:bookmarkStart w:id="25" w:name="_jdzhu9lwkk6w"/>
-      <w:bookmarkEnd w:id="25"/>
+      <w:bookmarkStart w:id="26" w:name="_jdzhu9lwkk6w"/>
+      <w:bookmarkEnd w:id="26"/>
       <w:r>
         <w:br w:type="page"/>
       </w:r>
@@ -6952,8 +6913,8 @@
       <w:pPr>
         <w:pStyle w:val="Heading2"/>
       </w:pPr>
-      <w:bookmarkStart w:id="26" w:name="_rfptxs2qpoe2"/>
-      <w:bookmarkEnd w:id="26"/>
+      <w:bookmarkStart w:id="27" w:name="_rfptxs2qpoe2"/>
+      <w:bookmarkEnd w:id="27"/>
       <w:r>
         <w:lastRenderedPageBreak/>
         <w:t>2.3 Defender Activity Object Type</w:t>
@@ -8327,15 +8288,15 @@
       </w:tr>
     </w:tbl>
     <w:p>
-      <w:bookmarkStart w:id="27" w:name="_csklkahqq1by"/>
-      <w:bookmarkEnd w:id="27"/>
+      <w:bookmarkStart w:id="28" w:name="_csklkahqq1by"/>
+      <w:bookmarkEnd w:id="28"/>
     </w:p>
     <w:p>
       <w:pPr>
         <w:pStyle w:val="Heading2"/>
       </w:pPr>
-      <w:bookmarkStart w:id="28" w:name="_glcat6z7td0"/>
-      <w:bookmarkEnd w:id="28"/>
+      <w:bookmarkStart w:id="29" w:name="_glcat6z7td0"/>
+      <w:bookmarkEnd w:id="29"/>
       <w:r>
         <w:br w:type="page"/>
       </w:r>
@@ -8344,8 +8305,8 @@
       <w:pPr>
         <w:pStyle w:val="Heading2"/>
       </w:pPr>
-      <w:bookmarkStart w:id="29" w:name="_bhd7aoovlz6d"/>
-      <w:bookmarkEnd w:id="29"/>
+      <w:bookmarkStart w:id="30" w:name="_bhd7aoovlz6d"/>
+      <w:bookmarkEnd w:id="30"/>
       <w:r>
         <w:lastRenderedPageBreak/>
         <w:t>2.4 Entity Count Type</w:t>
@@ -8684,15 +8645,15 @@
       </w:r>
     </w:p>
     <w:p>
-      <w:bookmarkStart w:id="30" w:name="_3fcu2riik731"/>
-      <w:bookmarkEnd w:id="30"/>
+      <w:bookmarkStart w:id="31" w:name="_3fcu2riik731"/>
+      <w:bookmarkEnd w:id="31"/>
     </w:p>
     <w:p>
       <w:pPr>
         <w:pStyle w:val="Heading2"/>
       </w:pPr>
-      <w:bookmarkStart w:id="31" w:name="_46n5hmovtqzb"/>
-      <w:bookmarkEnd w:id="31"/>
+      <w:bookmarkStart w:id="32" w:name="_46n5hmovtqzb"/>
+      <w:bookmarkEnd w:id="32"/>
       <w:r>
         <w:br w:type="page"/>
       </w:r>
@@ -8701,8 +8662,8 @@
       <w:pPr>
         <w:pStyle w:val="Heading2"/>
       </w:pPr>
-      <w:bookmarkStart w:id="32" w:name="_8wz1k2chk6n9"/>
-      <w:bookmarkEnd w:id="32"/>
+      <w:bookmarkStart w:id="33" w:name="_8wz1k2chk6n9"/>
+      <w:bookmarkEnd w:id="33"/>
       <w:r>
         <w:lastRenderedPageBreak/>
         <w:t>2.5 Incident Score Object Type</w:t>
@@ -9181,8 +9142,8 @@
       <w:pPr>
         <w:pStyle w:val="Heading2"/>
       </w:pPr>
-      <w:bookmarkStart w:id="33" w:name="_1ksv4uv"/>
-      <w:bookmarkEnd w:id="33"/>
+      <w:bookmarkStart w:id="34" w:name="_1ksv4uv"/>
+      <w:bookmarkEnd w:id="34"/>
       <w:r>
         <w:br w:type="page"/>
       </w:r>
@@ -9191,8 +9152,8 @@
       <w:pPr>
         <w:pStyle w:val="Heading2"/>
       </w:pPr>
-      <w:bookmarkStart w:id="34" w:name="_b7vg1z78ytok"/>
-      <w:bookmarkEnd w:id="34"/>
+      <w:bookmarkStart w:id="35" w:name="_b7vg1z78ytok"/>
+      <w:bookmarkEnd w:id="35"/>
       <w:r>
         <w:lastRenderedPageBreak/>
         <w:t>2.6 Integrity Impact Object Type</w:t>
@@ -10613,8 +10574,8 @@
       <w:pPr>
         <w:pStyle w:val="Heading2"/>
       </w:pPr>
-      <w:bookmarkStart w:id="35" w:name="_jyg2gnlfld1c"/>
-      <w:bookmarkEnd w:id="35"/>
+      <w:bookmarkStart w:id="36" w:name="_jyg2gnlfld1c"/>
+      <w:bookmarkEnd w:id="36"/>
       <w:r>
         <w:lastRenderedPageBreak/>
         <w:t>2.7 Monetary Impact Object Type</w:t>
@@ -11845,8 +11806,8 @@
       <w:pPr>
         <w:pStyle w:val="Heading1"/>
       </w:pPr>
-      <w:bookmarkStart w:id="36" w:name="_z337ya"/>
-      <w:bookmarkEnd w:id="36"/>
+      <w:bookmarkStart w:id="37" w:name="_z337ya"/>
+      <w:bookmarkEnd w:id="37"/>
       <w:r>
         <w:br w:type="page"/>
       </w:r>
@@ -11855,8 +11816,8 @@
       <w:pPr>
         <w:pStyle w:val="Heading2"/>
       </w:pPr>
-      <w:bookmarkStart w:id="37" w:name="_mmjqj1xw18"/>
-      <w:bookmarkEnd w:id="37"/>
+      <w:bookmarkStart w:id="38" w:name="_mmjqj1xw18"/>
+      <w:bookmarkEnd w:id="38"/>
       <w:r>
         <w:lastRenderedPageBreak/>
         <w:t>2.8 Physical Impact Object Type</w:t>
@@ -12984,8 +12945,8 @@
       <w:pPr>
         <w:pStyle w:val="Heading1"/>
       </w:pPr>
-      <w:bookmarkStart w:id="38" w:name="_u26od2ltup8n"/>
-      <w:bookmarkEnd w:id="38"/>
+      <w:bookmarkStart w:id="39" w:name="_u26od2ltup8n"/>
+      <w:bookmarkEnd w:id="39"/>
       <w:r>
         <w:br w:type="page"/>
       </w:r>
@@ -12994,8 +12955,8 @@
       <w:pPr>
         <w:pStyle w:val="Heading1"/>
       </w:pPr>
-      <w:bookmarkStart w:id="39" w:name="_3qeisfn7nvza"/>
-      <w:bookmarkEnd w:id="39"/>
+      <w:bookmarkStart w:id="40" w:name="_3qeisfn7nvza"/>
+      <w:bookmarkEnd w:id="40"/>
       <w:r>
         <w:lastRenderedPageBreak/>
         <w:t>3. Vocabularies</w:t>
@@ -13010,8 +12971,8 @@
       <w:pPr>
         <w:pStyle w:val="Heading2"/>
       </w:pPr>
-      <w:bookmarkStart w:id="40" w:name="_di40linkx71b"/>
-      <w:bookmarkEnd w:id="40"/>
+      <w:bookmarkStart w:id="41" w:name="_di40linkx71b"/>
+      <w:bookmarkEnd w:id="41"/>
       <w:r>
         <w:t>3.1 Asset Type Vocabulary</w:t>
       </w:r>
@@ -14647,15 +14608,15 @@
       </w:tr>
     </w:tbl>
     <w:p>
-      <w:bookmarkStart w:id="41" w:name="_ol5h1xqpc865"/>
-      <w:bookmarkEnd w:id="41"/>
+      <w:bookmarkStart w:id="42" w:name="_ol5h1xqpc865"/>
+      <w:bookmarkEnd w:id="42"/>
     </w:p>
     <w:p>
       <w:pPr>
         <w:pStyle w:val="Heading2"/>
       </w:pPr>
-      <w:bookmarkStart w:id="42" w:name="_uu9mbhe08ffm"/>
-      <w:bookmarkEnd w:id="42"/>
+      <w:bookmarkStart w:id="43" w:name="_uu9mbhe08ffm"/>
+      <w:bookmarkEnd w:id="43"/>
       <w:r>
         <w:t>3.2 Defender Activity Vocabulary</w:t>
       </w:r>
@@ -15694,8 +15655,8 @@
       <w:pPr>
         <w:pStyle w:val="Heading2"/>
       </w:pPr>
-      <w:bookmarkStart w:id="43" w:name="_g47qwag80uyg"/>
-      <w:bookmarkEnd w:id="43"/>
+      <w:bookmarkStart w:id="44" w:name="_g47qwag80uyg"/>
+      <w:bookmarkEnd w:id="44"/>
       <w:r>
         <w:lastRenderedPageBreak/>
         <w:t>3.3 Detection Methods Vocabulary</w:t>
@@ -16172,15 +16133,15 @@
       </w:tr>
     </w:tbl>
     <w:p>
-      <w:bookmarkStart w:id="44" w:name="_ipxjjzwkfmku"/>
-      <w:bookmarkEnd w:id="44"/>
+      <w:bookmarkStart w:id="45" w:name="_ipxjjzwkfmku"/>
+      <w:bookmarkEnd w:id="45"/>
     </w:p>
     <w:p>
       <w:pPr>
         <w:pStyle w:val="Heading2"/>
       </w:pPr>
-      <w:bookmarkStart w:id="45" w:name="_dwzu1n9ychy4"/>
-      <w:bookmarkEnd w:id="45"/>
+      <w:bookmarkStart w:id="46" w:name="_dwzu1n9ychy4"/>
+      <w:bookmarkEnd w:id="46"/>
       <w:r>
         <w:t>3.4 External Impact Vocabulary</w:t>
       </w:r>
@@ -16676,8 +16637,8 @@
       <w:pPr>
         <w:pStyle w:val="Heading2"/>
       </w:pPr>
-      <w:bookmarkStart w:id="46" w:name="_hjug1o96iyyw"/>
-      <w:bookmarkEnd w:id="46"/>
+      <w:bookmarkStart w:id="47" w:name="_hjug1o96iyyw"/>
+      <w:bookmarkEnd w:id="47"/>
       <w:r>
         <w:t>3.5 Incident Investigation Open Vocabulary</w:t>
       </w:r>
@@ -16974,15 +16935,15 @@
       </w:tr>
     </w:tbl>
     <w:p>
-      <w:bookmarkStart w:id="47" w:name="_u6of1s15i3a0"/>
-      <w:bookmarkEnd w:id="47"/>
+      <w:bookmarkStart w:id="48" w:name="_u6of1s15i3a0"/>
+      <w:bookmarkEnd w:id="48"/>
     </w:p>
     <w:p>
       <w:pPr>
         <w:pStyle w:val="Heading2"/>
       </w:pPr>
-      <w:bookmarkStart w:id="48" w:name="_vfo46oq0p2yv"/>
-      <w:bookmarkEnd w:id="48"/>
+      <w:bookmarkStart w:id="49" w:name="_vfo46oq0p2yv"/>
+      <w:bookmarkEnd w:id="49"/>
       <w:r>
         <w:t>3.6 Incident Type Vocabulary</w:t>
       </w:r>
@@ -18178,8 +18139,8 @@
       <w:pPr>
         <w:pStyle w:val="Heading2"/>
       </w:pPr>
-      <w:bookmarkStart w:id="49" w:name="_k6llv9am502"/>
-      <w:bookmarkEnd w:id="49"/>
+      <w:bookmarkStart w:id="50" w:name="_k6llv9am502"/>
+      <w:bookmarkEnd w:id="50"/>
       <w:r>
         <w:lastRenderedPageBreak/>
         <w:br w:type="page"/>
@@ -18189,8 +18150,8 @@
       <w:pPr>
         <w:pStyle w:val="Heading2"/>
       </w:pPr>
-      <w:bookmarkStart w:id="50" w:name="_qlgyj1x5kp3m"/>
-      <w:bookmarkEnd w:id="50"/>
+      <w:bookmarkStart w:id="51" w:name="_qlgyj1x5kp3m"/>
+      <w:bookmarkEnd w:id="51"/>
       <w:r>
         <w:lastRenderedPageBreak/>
         <w:t>3.7 Information Type Vocabulary</w:t>
@@ -19056,8 +19017,8 @@
       <w:pPr>
         <w:pStyle w:val="Heading1"/>
       </w:pPr>
-      <w:bookmarkStart w:id="51" w:name="_ak0netxxxlee"/>
-      <w:bookmarkEnd w:id="51"/>
+      <w:bookmarkStart w:id="52" w:name="_ak0netxxxlee"/>
+      <w:bookmarkEnd w:id="52"/>
       <w:r>
         <w:br w:type="page"/>
       </w:r>
@@ -19066,8 +19027,8 @@
       <w:pPr>
         <w:pStyle w:val="Heading2"/>
       </w:pPr>
-      <w:bookmarkStart w:id="52" w:name="_8k0mfsbbaz80"/>
-      <w:bookmarkEnd w:id="52"/>
+      <w:bookmarkStart w:id="53" w:name="_8k0mfsbbaz80"/>
+      <w:bookmarkEnd w:id="53"/>
       <w:r>
         <w:lastRenderedPageBreak/>
         <w:t>3.8 Monetary Impact Type Vocabulary</w:t>
@@ -19736,8 +19697,8 @@
       <w:pPr>
         <w:pStyle w:val="Heading1"/>
       </w:pPr>
-      <w:bookmarkStart w:id="53" w:name="_kgkqhp9fehew"/>
-      <w:bookmarkEnd w:id="53"/>
+      <w:bookmarkStart w:id="54" w:name="_kgkqhp9fehew"/>
+      <w:bookmarkEnd w:id="54"/>
       <w:r>
         <w:br w:type="page"/>
       </w:r>
@@ -19746,8 +19707,8 @@
       <w:pPr>
         <w:pStyle w:val="Heading1"/>
       </w:pPr>
-      <w:bookmarkStart w:id="54" w:name="_d3yw4sdj4bn"/>
-      <w:bookmarkEnd w:id="54"/>
+      <w:bookmarkStart w:id="55" w:name="_d3yw4sdj4bn"/>
+      <w:bookmarkEnd w:id="55"/>
       <w:r>
         <w:lastRenderedPageBreak/>
         <w:t>4. Enumerations</w:t>
@@ -19757,8 +19718,8 @@
       <w:pPr>
         <w:pStyle w:val="Heading2"/>
       </w:pPr>
-      <w:bookmarkStart w:id="55" w:name="_dzav4ygzjg99"/>
-      <w:bookmarkEnd w:id="55"/>
+      <w:bookmarkStart w:id="56" w:name="_dzav4ygzjg99"/>
+      <w:bookmarkEnd w:id="56"/>
       <w:r>
         <w:t>4.1 Activity Outcome Enumeration</w:t>
       </w:r>
@@ -20185,15 +20146,15 @@
       </w:tr>
     </w:tbl>
     <w:p>
-      <w:bookmarkStart w:id="56" w:name="_2z4i2my090w6"/>
-      <w:bookmarkEnd w:id="56"/>
+      <w:bookmarkStart w:id="57" w:name="_2z4i2my090w6"/>
+      <w:bookmarkEnd w:id="57"/>
     </w:p>
     <w:p>
       <w:pPr>
         <w:pStyle w:val="Heading2"/>
       </w:pPr>
-      <w:bookmarkStart w:id="57" w:name="_vkyrsskfcfcf"/>
-      <w:bookmarkEnd w:id="57"/>
+      <w:bookmarkStart w:id="58" w:name="_vkyrsskfcfcf"/>
+      <w:bookmarkEnd w:id="58"/>
       <w:r>
         <w:t>4.2 Incident Confidentiality Loss Enumeration</w:t>
       </w:r>
@@ -20607,8 +20568,8 @@
       <w:pPr>
         <w:pStyle w:val="Heading2"/>
       </w:pPr>
-      <w:bookmarkStart w:id="58" w:name="_ucp250n4suga"/>
-      <w:bookmarkEnd w:id="58"/>
+      <w:bookmarkStart w:id="59" w:name="_ucp250n4suga"/>
+      <w:bookmarkEnd w:id="59"/>
       <w:r>
         <w:t>4.3 Incident Determination Enumeration</w:t>
       </w:r>
@@ -21088,8 +21049,8 @@
       <w:pPr>
         <w:pStyle w:val="Heading2"/>
       </w:pPr>
-      <w:bookmarkStart w:id="59" w:name="_i4knwg4gflt3"/>
-      <w:bookmarkEnd w:id="59"/>
+      <w:bookmarkStart w:id="60" w:name="_i4knwg4gflt3"/>
+      <w:bookmarkEnd w:id="60"/>
       <w:r>
         <w:t>4.4 Integrity Alteration Enumeration</w:t>
       </w:r>
@@ -21613,15 +21574,15 @@
       </w:tr>
     </w:tbl>
     <w:p>
-      <w:bookmarkStart w:id="60" w:name="_4h9d4guw22sb"/>
-      <w:bookmarkEnd w:id="60"/>
+      <w:bookmarkStart w:id="61" w:name="_4h9d4guw22sb"/>
+      <w:bookmarkEnd w:id="61"/>
     </w:p>
     <w:p>
       <w:pPr>
         <w:pStyle w:val="Heading2"/>
       </w:pPr>
-      <w:bookmarkStart w:id="61" w:name="_z1n9v7brpf4m"/>
-      <w:bookmarkEnd w:id="61"/>
+      <w:bookmarkStart w:id="62" w:name="_z1n9v7brpf4m"/>
+      <w:bookmarkEnd w:id="62"/>
       <w:r>
         <w:t>4.5 Physical Impact Enumeration</w:t>
       </w:r>
@@ -22045,15 +22006,15 @@
       </w:tr>
     </w:tbl>
     <w:p>
-      <w:bookmarkStart w:id="62" w:name="_7hoysnrkogn9"/>
-      <w:bookmarkEnd w:id="62"/>
+      <w:bookmarkStart w:id="63" w:name="_7hoysnrkogn9"/>
+      <w:bookmarkEnd w:id="63"/>
     </w:p>
     <w:p>
       <w:pPr>
         <w:pStyle w:val="Heading2"/>
       </w:pPr>
-      <w:bookmarkStart w:id="63" w:name="_4gusl8vbuxmo"/>
-      <w:bookmarkEnd w:id="63"/>
+      <w:bookmarkStart w:id="64" w:name="_4gusl8vbuxmo"/>
+      <w:bookmarkEnd w:id="64"/>
       <w:r>
         <w:t>4.6 Recoverability Enumeration</w:t>
       </w:r>
@@ -22457,15 +22418,15 @@
       </w:tr>
     </w:tbl>
     <w:p>
-      <w:bookmarkStart w:id="64" w:name="_4uizmi1ab9js"/>
-      <w:bookmarkEnd w:id="64"/>
+      <w:bookmarkStart w:id="65" w:name="_4uizmi1ab9js"/>
+      <w:bookmarkEnd w:id="65"/>
     </w:p>
     <w:p>
       <w:pPr>
         <w:pStyle w:val="Heading2"/>
       </w:pPr>
-      <w:bookmarkStart w:id="65" w:name="_tab8ddpeyvz5"/>
-      <w:bookmarkEnd w:id="65"/>
+      <w:bookmarkStart w:id="66" w:name="_tab8ddpeyvz5"/>
+      <w:bookmarkEnd w:id="66"/>
       <w:r>
         <w:t>4.7 Timestamp Fidelity Enumeration</w:t>
       </w:r>
@@ -23043,16 +23004,16 @@
       </w:tr>
     </w:tbl>
     <w:p>
-      <w:bookmarkStart w:id="66" w:name="_ululer11gpv7"/>
-      <w:bookmarkEnd w:id="66"/>
+      <w:bookmarkStart w:id="67" w:name="_ululer11gpv7"/>
+      <w:bookmarkEnd w:id="67"/>
     </w:p>
     <w:p/>
     <w:p>
       <w:pPr>
         <w:pStyle w:val="Heading2"/>
       </w:pPr>
-      <w:bookmarkStart w:id="67" w:name="_uap3tg6ww33x"/>
-      <w:bookmarkEnd w:id="67"/>
+      <w:bookmarkStart w:id="68" w:name="_uap3tg6ww33x"/>
+      <w:bookmarkEnd w:id="68"/>
       <w:r>
         <w:t>4.8 Traceability Enumeration</w:t>
       </w:r>
@@ -23338,15 +23299,15 @@
       </w:tr>
     </w:tbl>
     <w:p>
-      <w:bookmarkStart w:id="68" w:name="_cp414jv0ea5z"/>
-      <w:bookmarkEnd w:id="68"/>
+      <w:bookmarkStart w:id="69" w:name="_cp414jv0ea5z"/>
+      <w:bookmarkEnd w:id="69"/>
     </w:p>
     <w:p>
       <w:pPr>
         <w:pStyle w:val="Heading1"/>
       </w:pPr>
-      <w:bookmarkStart w:id="69" w:name="_k66vjxpo03t4"/>
-      <w:bookmarkEnd w:id="69"/>
+      <w:bookmarkStart w:id="70" w:name="_k66vjxpo03t4"/>
+      <w:bookmarkEnd w:id="70"/>
       <w:r>
         <w:br w:type="page"/>
       </w:r>
@@ -23355,8 +23316,8 @@
       <w:pPr>
         <w:pStyle w:val="Heading1"/>
       </w:pPr>
-      <w:bookmarkStart w:id="70" w:name="_hfspzbrig1q6"/>
-      <w:bookmarkEnd w:id="70"/>
+      <w:bookmarkStart w:id="71" w:name="_hfspzbrig1q6"/>
+      <w:bookmarkEnd w:id="71"/>
       <w:r>
         <w:lastRenderedPageBreak/>
         <w:t>5.0 Relationships</w:t>
@@ -25896,8 +25857,8 @@
       <w:pPr>
         <w:pStyle w:val="Heading2"/>
       </w:pPr>
-      <w:bookmarkStart w:id="71" w:name="_1stoneom70it"/>
-      <w:bookmarkEnd w:id="71"/>
+      <w:bookmarkStart w:id="72" w:name="_1stoneom70it"/>
+      <w:bookmarkEnd w:id="72"/>
       <w:r>
         <w:t>5.1 Relationship Labels</w:t>
       </w:r>
@@ -26584,8 +26545,8 @@
       <w:pPr>
         <w:pStyle w:val="Heading1"/>
       </w:pPr>
-      <w:bookmarkStart w:id="72" w:name="_9ehfu8gbxvu2"/>
-      <w:bookmarkEnd w:id="72"/>
+      <w:bookmarkStart w:id="73" w:name="_9ehfu8gbxvu2"/>
+      <w:bookmarkEnd w:id="73"/>
       <w:r>
         <w:br w:type="page"/>
       </w:r>
@@ -26594,8 +26555,8 @@
       <w:pPr>
         <w:pStyle w:val="Heading1"/>
       </w:pPr>
-      <w:bookmarkStart w:id="73" w:name="_ew337kj6wloo"/>
-      <w:bookmarkEnd w:id="73"/>
+      <w:bookmarkStart w:id="74" w:name="_ew337kj6wloo"/>
+      <w:bookmarkEnd w:id="74"/>
       <w:r>
         <w:lastRenderedPageBreak/>
         <w:t>​Appendix A. Incident Criticality Mapping</w:t>
@@ -30527,8 +30488,8 @@
       <w:pPr>
         <w:pStyle w:val="Heading1"/>
       </w:pPr>
-      <w:bookmarkStart w:id="74" w:name="_w5wkkmgzwlqk"/>
-      <w:bookmarkEnd w:id="74"/>
+      <w:bookmarkStart w:id="75" w:name="_w5wkkmgzwlqk"/>
+      <w:bookmarkEnd w:id="75"/>
       <w:r>
         <w:br w:type="page"/>
       </w:r>
@@ -30537,8 +30498,8 @@
       <w:pPr>
         <w:pStyle w:val="Heading1"/>
       </w:pPr>
-      <w:bookmarkStart w:id="75" w:name="_2ltjync4cs8z"/>
-      <w:bookmarkEnd w:id="75"/>
+      <w:bookmarkStart w:id="76" w:name="_2ltjync4cs8z"/>
+      <w:bookmarkEnd w:id="76"/>
       <w:r>
         <w:lastRenderedPageBreak/>
         <w:t>Appendix B. Incident Availability Impact Mapping</w:t>
@@ -33185,8 +33146,8 @@
       <w:pPr>
         <w:pStyle w:val="Heading1"/>
       </w:pPr>
-      <w:bookmarkStart w:id="76" w:name="_iideoqr2q60v"/>
-      <w:bookmarkEnd w:id="76"/>
+      <w:bookmarkStart w:id="77" w:name="_iideoqr2q60v"/>
+      <w:bookmarkEnd w:id="77"/>
       <w:r>
         <w:br w:type="page"/>
       </w:r>
@@ -33195,8 +33156,8 @@
       <w:pPr>
         <w:pStyle w:val="Heading1"/>
       </w:pPr>
-      <w:bookmarkStart w:id="77" w:name="_a24kkqk7dueo"/>
-      <w:bookmarkEnd w:id="77"/>
+      <w:bookmarkStart w:id="78" w:name="_a24kkqk7dueo"/>
+      <w:bookmarkEnd w:id="78"/>
       <w:r>
         <w:lastRenderedPageBreak/>
         <w:t>Appendix C. Acknowledgements</w:t>
@@ -33736,8 +33697,8 @@
       <w:pPr>
         <w:pStyle w:val="Heading1"/>
       </w:pPr>
-      <w:bookmarkStart w:id="78" w:name="_iphtnr53lsts"/>
-      <w:bookmarkEnd w:id="78"/>
+      <w:bookmarkStart w:id="79" w:name="_iphtnr53lsts"/>
+      <w:bookmarkEnd w:id="79"/>
       <w:r>
         <w:br w:type="page"/>
       </w:r>
@@ -33746,8 +33707,8 @@
       <w:pPr>
         <w:pStyle w:val="Heading1"/>
       </w:pPr>
-      <w:bookmarkStart w:id="79" w:name="_krzdyq6cdlvk"/>
-      <w:bookmarkEnd w:id="79"/>
+      <w:bookmarkStart w:id="80" w:name="_krzdyq6cdlvk"/>
+      <w:bookmarkEnd w:id="80"/>
       <w:r>
         <w:lastRenderedPageBreak/>
         <w:t>Appendix D. Revision History</w:t>
@@ -34017,7 +33978,10 @@
               <w:widowControl w:val="0"/>
             </w:pPr>
             <w:r>
-              <w:t>2022-10-26</w:t>
+              <w:t>2022-10-2</w:t>
+            </w:r>
+            <w:r>
+              <w:t>7</w:t>
             </w:r>
           </w:p>
         </w:tc>
@@ -34061,8 +34025,28 @@
             <w:r>
               <w:t>Added “ongoing” to activity-outcome-enum.</w:t>
             </w:r>
-            <w:bookmarkStart w:id="80" w:name="_GoBack"/>
-            <w:bookmarkEnd w:id="80"/>
+            <w:r>
+              <w:t xml:space="preserve">  Removed</w:t>
+            </w:r>
+            <w:r>
+              <w:t xml:space="preserve"> normative text for </w:t>
+            </w:r>
+            <w:proofErr w:type="spellStart"/>
+            <w:r>
+              <w:t>attacker_</w:t>
+            </w:r>
+            <w:proofErr w:type="gramStart"/>
+            <w:r>
+              <w:t>activity.pattern</w:t>
+            </w:r>
+            <w:proofErr w:type="gramEnd"/>
+            <w:r>
+              <w:t>_ref</w:t>
+            </w:r>
+            <w:proofErr w:type="spellEnd"/>
+            <w:r>
+              <w:t xml:space="preserve"> that indicated a field that does not exist can be excluded if it is present.</w:t>
+            </w:r>
           </w:p>
         </w:tc>
       </w:tr>

</xml_diff>